<commit_message>
SEM5-32 / SEM5-33 New algorithm + Finished Analysis
</commit_message>
<xml_diff>
--- a/docs/SprintB/Relatório Algav.docx
+++ b/docs/SprintB/Relatório Algav.docx
@@ -822,6 +822,7 @@
         <w:rPr>
           <w:b/>
           <w:bCs/>
+          <w:noProof/>
           <w:sz w:val="28"/>
           <w:szCs w:val="28"/>
         </w:rPr>
@@ -1320,6 +1321,9 @@
         <w:jc w:val="both"/>
       </w:pPr>
       <w:r>
+        <w:rPr>
+          <w:noProof/>
+        </w:rPr>
         <w:drawing>
           <wp:inline distT="0" distB="0" distL="0" distR="0" wp14:anchorId="457C3188" wp14:editId="48851369">
             <wp:extent cx="4927600" cy="1943100"/>
@@ -1494,6 +1498,9 @@
         <w:jc w:val="both"/>
       </w:pPr>
       <w:r>
+        <w:rPr>
+          <w:noProof/>
+        </w:rPr>
         <w:drawing>
           <wp:inline distT="0" distB="0" distL="0" distR="0" wp14:anchorId="69F59B65" wp14:editId="0E57665C">
             <wp:extent cx="4978400" cy="1485900"/>
@@ -2004,6 +2011,7 @@
         <w:rPr>
           <w:b/>
           <w:bCs/>
+          <w:noProof/>
           <w:sz w:val="28"/>
           <w:szCs w:val="28"/>
         </w:rPr>
@@ -2118,6 +2126,9 @@
         <w:keepNext/>
       </w:pPr>
       <w:r>
+        <w:rPr>
+          <w:noProof/>
+        </w:rPr>
         <w:drawing>
           <wp:inline distT="0" distB="0" distL="0" distR="0" wp14:anchorId="1C715577" wp14:editId="42E879BE">
             <wp:extent cx="2971800" cy="3771900"/>
@@ -2363,6 +2374,9 @@
         <w:keepNext/>
       </w:pPr>
       <w:r>
+        <w:rPr>
+          <w:noProof/>
+        </w:rPr>
         <w:drawing>
           <wp:inline distT="0" distB="0" distL="0" distR="0" wp14:anchorId="3D0C42F9" wp14:editId="2C4763B9">
             <wp:extent cx="5400040" cy="2500630"/>
@@ -2722,24 +2736,35 @@
           <w:szCs w:val="28"/>
         </w:rPr>
       </w:pPr>
-      <w:r>
+    </w:p>
+    <w:p>
+      <w:pPr>
         <w:rPr>
           <w:b/>
           <w:bCs/>
           <w:sz w:val="28"/>
           <w:szCs w:val="28"/>
         </w:rPr>
-        <w:t>Primeiro em largura (BFS)</w:t>
-      </w:r>
-    </w:p>
-    <w:p>
-      <w:pPr>
+      </w:pPr>
+      <w:r>
         <w:rPr>
           <w:b/>
           <w:bCs/>
           <w:sz w:val="28"/>
           <w:szCs w:val="28"/>
         </w:rPr>
+        <w:lastRenderedPageBreak/>
+        <w:t>Primeiro em largura (BFS)</w:t>
+      </w:r>
+    </w:p>
+    <w:p>
+      <w:pPr>
+        <w:rPr>
+          <w:b/>
+          <w:bCs/>
+          <w:sz w:val="28"/>
+          <w:szCs w:val="28"/>
+        </w:rPr>
       </w:pPr>
     </w:p>
     <w:p>
@@ -2791,6 +2816,9 @@
     </w:p>
     <w:p>
       <w:r>
+        <w:rPr>
+          <w:noProof/>
+        </w:rPr>
         <w:drawing>
           <wp:inline distT="0" distB="0" distL="0" distR="0" wp14:anchorId="03CB3C3D" wp14:editId="1A88359A">
             <wp:extent cx="5400040" cy="3337560"/>
@@ -2833,6 +2861,9 @@
         <w:keepNext/>
       </w:pPr>
       <w:r>
+        <w:rPr>
+          <w:noProof/>
+        </w:rPr>
         <w:drawing>
           <wp:inline distT="0" distB="0" distL="0" distR="0" wp14:anchorId="29873178" wp14:editId="57DBCEBC">
             <wp:extent cx="5400040" cy="2965450"/>
@@ -2929,6 +2960,7 @@
           <w:sz w:val="28"/>
           <w:szCs w:val="28"/>
         </w:rPr>
+        <w:lastRenderedPageBreak/>
         <w:t>A*</w:t>
       </w:r>
     </w:p>
@@ -3071,6 +3103,7 @@
       <w:r>
         <w:rPr>
           <w:rFonts w:cstheme="minorHAnsi"/>
+          <w:noProof/>
         </w:rPr>
         <w:drawing>
           <wp:inline distT="0" distB="0" distL="0" distR="0" wp14:anchorId="7F8EBA66" wp14:editId="04E57100">
@@ -3119,10 +3152,7 @@
         </w:rPr>
       </w:pPr>
       <w:r>
-        <w:t xml:space="preserve">Figura </w:t>
-      </w:r>
-      <w:r>
-        <w:t>10</w:t>
+        <w:t>Figura 10</w:t>
       </w:r>
       <w:r>
         <w:rPr>
@@ -3131,10 +3161,7 @@
         <w:t>:</w:t>
       </w:r>
       <w:r>
-        <w:t xml:space="preserve"> Algoritmo </w:t>
-      </w:r>
-      <w:r>
-        <w:t>A*</w:t>
+        <w:t xml:space="preserve"> Algoritmo A*</w:t>
       </w:r>
     </w:p>
     <w:p>
@@ -3191,29 +3218,39 @@
           <w:szCs w:val="28"/>
         </w:rPr>
       </w:pPr>
-      <w:r>
+    </w:p>
+    <w:p>
+      <w:pPr>
         <w:rPr>
           <w:b/>
           <w:bCs/>
           <w:sz w:val="28"/>
           <w:szCs w:val="28"/>
         </w:rPr>
-        <w:t>Conclusões</w:t>
-      </w:r>
-    </w:p>
-    <w:p>
-      <w:pPr>
+      </w:pPr>
+      <w:r>
         <w:rPr>
           <w:b/>
           <w:bCs/>
           <w:sz w:val="28"/>
           <w:szCs w:val="28"/>
         </w:rPr>
-      </w:pPr>
-    </w:p>
-    <w:p>
-      <w:r>
         <w:lastRenderedPageBreak/>
+        <w:t>Conclusões</w:t>
+      </w:r>
+    </w:p>
+    <w:p>
+      <w:pPr>
+        <w:rPr>
+          <w:b/>
+          <w:bCs/>
+          <w:sz w:val="28"/>
+          <w:szCs w:val="28"/>
+        </w:rPr>
+      </w:pPr>
+    </w:p>
+    <w:p>
+      <w:r>
         <w:t xml:space="preserve">Ao </w:t>
       </w:r>
       <w:r>

</xml_diff>